<commit_message>
Corrige server.js e remove opções depreciadas do Mongoose
</commit_message>
<xml_diff>
--- a/Poliane_Oliveira.Programacao_BackEnd.docx
+++ b/Poliane_Oliveira.Programacao_BackEnd.docx
@@ -2010,6 +2010,370 @@
         </w:tc>
       </w:tr>
     </w:tbl>
+    <w:p>
+      <w:pPr>
+        <w:spacing w:after="0" w:line="360" w:lineRule="auto"/>
+        <w:jc w:val="both"/>
+        <w:rPr>
+          <w:rFonts w:ascii="Arial" w:hAnsi="Arial" w:cs="Arial"/>
+          <w:sz w:val="24"/>
+          <w:szCs w:val="24"/>
+        </w:rPr>
+      </w:pPr>
+    </w:p>
+    <w:p>
+      <w:pPr>
+        <w:spacing w:after="0" w:line="360" w:lineRule="auto"/>
+        <w:jc w:val="both"/>
+        <w:rPr>
+          <w:rFonts w:ascii="Arial" w:hAnsi="Arial" w:cs="Arial"/>
+          <w:b/>
+          <w:sz w:val="24"/>
+          <w:szCs w:val="24"/>
+          <w:u w:val="single"/>
+        </w:rPr>
+      </w:pPr>
+      <w:r>
+        <w:rPr>
+          <w:rFonts w:ascii="Arial" w:hAnsi="Arial" w:cs="Arial"/>
+          <w:b/>
+          <w:sz w:val="24"/>
+          <w:szCs w:val="24"/>
+          <w:u w:val="single"/>
+        </w:rPr>
+        <w:t>Resposta:</w:t>
+      </w:r>
+    </w:p>
+    <w:p>
+      <w:pPr>
+        <w:spacing w:after="0" w:line="360" w:lineRule="auto"/>
+        <w:jc w:val="both"/>
+        <w:rPr>
+          <w:rFonts w:ascii="Arial" w:hAnsi="Arial" w:cs="Arial"/>
+          <w:sz w:val="24"/>
+          <w:szCs w:val="24"/>
+        </w:rPr>
+      </w:pPr>
+    </w:p>
+    <w:p>
+      <w:pPr>
+        <w:shd w:val="clear" w:color="auto" w:fill="FFFFFF"/>
+        <w:spacing w:after="0" w:line="360" w:lineRule="auto"/>
+        <w:jc w:val="both"/>
+        <w:rPr>
+          <w:rFonts w:ascii="Arial" w:eastAsia="Times New Roman" w:hAnsi="Arial" w:cs="Arial"/>
+          <w:spacing w:val="5"/>
+          <w:sz w:val="24"/>
+          <w:szCs w:val="24"/>
+          <w:lang w:eastAsia="pt-BR"/>
+        </w:rPr>
+      </w:pPr>
+      <w:r>
+        <w:rPr>
+          <w:rFonts w:ascii="Arial" w:eastAsia="Times New Roman" w:hAnsi="Arial" w:cs="Arial"/>
+          <w:spacing w:val="5"/>
+          <w:sz w:val="24"/>
+          <w:szCs w:val="24"/>
+          <w:lang w:eastAsia="pt-BR"/>
+        </w:rPr>
+        <w:t xml:space="preserve">Para </w:t>
+      </w:r>
+      <w:proofErr w:type="gramStart"/>
+      <w:r>
+        <w:rPr>
+          <w:rFonts w:ascii="Arial" w:eastAsia="Times New Roman" w:hAnsi="Arial" w:cs="Arial"/>
+          <w:spacing w:val="5"/>
+          <w:sz w:val="24"/>
+          <w:szCs w:val="24"/>
+          <w:lang w:eastAsia="pt-BR"/>
+        </w:rPr>
+        <w:t>implementar</w:t>
+      </w:r>
+      <w:proofErr w:type="gramEnd"/>
+      <w:r>
+        <w:rPr>
+          <w:rFonts w:ascii="Arial" w:eastAsia="Times New Roman" w:hAnsi="Arial" w:cs="Arial"/>
+          <w:spacing w:val="5"/>
+          <w:sz w:val="24"/>
+          <w:szCs w:val="24"/>
+          <w:lang w:eastAsia="pt-BR"/>
+        </w:rPr>
+        <w:t xml:space="preserve"> </w:t>
+      </w:r>
+      <w:r>
+        <w:rPr>
+          <w:rFonts w:ascii="Arial" w:eastAsia="Times New Roman" w:hAnsi="Arial" w:cs="Arial"/>
+          <w:spacing w:val="5"/>
+          <w:sz w:val="24"/>
+          <w:szCs w:val="24"/>
+          <w:lang w:eastAsia="pt-BR"/>
+        </w:rPr>
+        <w:t xml:space="preserve">a API </w:t>
+      </w:r>
+      <w:r>
+        <w:rPr>
+          <w:rFonts w:ascii="Arial" w:eastAsia="Times New Roman" w:hAnsi="Arial" w:cs="Arial"/>
+          <w:spacing w:val="5"/>
+          <w:sz w:val="24"/>
+          <w:szCs w:val="24"/>
+          <w:lang w:eastAsia="pt-BR"/>
+        </w:rPr>
+        <w:t>utiliz</w:t>
+      </w:r>
+      <w:r>
+        <w:rPr>
+          <w:rFonts w:ascii="Arial" w:eastAsia="Times New Roman" w:hAnsi="Arial" w:cs="Arial"/>
+          <w:spacing w:val="5"/>
+          <w:sz w:val="24"/>
+          <w:szCs w:val="24"/>
+          <w:lang w:eastAsia="pt-BR"/>
+        </w:rPr>
+        <w:t>ei</w:t>
+      </w:r>
+      <w:r>
+        <w:rPr>
+          <w:rFonts w:ascii="Arial" w:eastAsia="Times New Roman" w:hAnsi="Arial" w:cs="Arial"/>
+          <w:spacing w:val="5"/>
+          <w:sz w:val="24"/>
+          <w:szCs w:val="24"/>
+          <w:lang w:eastAsia="pt-BR"/>
+        </w:rPr>
+        <w:t xml:space="preserve"> </w:t>
+      </w:r>
+      <w:r>
+        <w:rPr>
+          <w:rFonts w:ascii="Arial" w:eastAsia="Times New Roman" w:hAnsi="Arial" w:cs="Arial"/>
+          <w:spacing w:val="5"/>
+          <w:sz w:val="24"/>
+          <w:szCs w:val="24"/>
+          <w:lang w:eastAsia="pt-BR"/>
+        </w:rPr>
+        <w:t xml:space="preserve">a linguagem de programação </w:t>
+      </w:r>
+      <w:r>
+        <w:rPr>
+          <w:rFonts w:ascii="Arial" w:eastAsia="Times New Roman" w:hAnsi="Arial" w:cs="Arial"/>
+          <w:b/>
+          <w:spacing w:val="5"/>
+          <w:sz w:val="24"/>
+          <w:szCs w:val="24"/>
+          <w:lang w:eastAsia="pt-BR"/>
+        </w:rPr>
+        <w:t>NODEJS</w:t>
+      </w:r>
+      <w:r>
+        <w:rPr>
+          <w:rFonts w:ascii="Arial" w:eastAsia="Times New Roman" w:hAnsi="Arial" w:cs="Arial"/>
+          <w:spacing w:val="5"/>
+          <w:sz w:val="24"/>
+          <w:szCs w:val="24"/>
+          <w:lang w:eastAsia="pt-BR"/>
+        </w:rPr>
+        <w:t xml:space="preserve"> e o serviço de </w:t>
+      </w:r>
+      <w:proofErr w:type="spellStart"/>
+      <w:r>
+        <w:rPr>
+          <w:rFonts w:ascii="Arial" w:eastAsia="Times New Roman" w:hAnsi="Arial" w:cs="Arial"/>
+          <w:spacing w:val="5"/>
+          <w:sz w:val="24"/>
+          <w:szCs w:val="24"/>
+          <w:lang w:eastAsia="pt-BR"/>
+        </w:rPr>
+        <w:t>API’s</w:t>
+      </w:r>
+      <w:proofErr w:type="spellEnd"/>
+      <w:r>
+        <w:rPr>
+          <w:rFonts w:ascii="Arial" w:eastAsia="Times New Roman" w:hAnsi="Arial" w:cs="Arial"/>
+          <w:spacing w:val="5"/>
+          <w:sz w:val="24"/>
+          <w:szCs w:val="24"/>
+          <w:lang w:eastAsia="pt-BR"/>
+        </w:rPr>
+        <w:t xml:space="preserve"> </w:t>
+      </w:r>
+      <w:proofErr w:type="spellStart"/>
+      <w:r>
+        <w:rPr>
+          <w:rFonts w:ascii="Arial" w:eastAsia="Times New Roman" w:hAnsi="Arial" w:cs="Arial"/>
+          <w:b/>
+          <w:spacing w:val="5"/>
+          <w:sz w:val="24"/>
+          <w:szCs w:val="24"/>
+          <w:lang w:eastAsia="pt-BR"/>
+        </w:rPr>
+        <w:t>Mongodb</w:t>
+      </w:r>
+      <w:proofErr w:type="spellEnd"/>
+      <w:r>
+        <w:rPr>
+          <w:rFonts w:ascii="Arial" w:eastAsia="Times New Roman" w:hAnsi="Arial" w:cs="Arial"/>
+          <w:spacing w:val="5"/>
+          <w:sz w:val="24"/>
+          <w:szCs w:val="24"/>
+          <w:lang w:eastAsia="pt-BR"/>
+        </w:rPr>
+        <w:t>.</w:t>
+      </w:r>
+    </w:p>
+    <w:p>
+      <w:pPr>
+        <w:shd w:val="clear" w:color="auto" w:fill="FFFFFF"/>
+        <w:spacing w:after="0" w:line="360" w:lineRule="auto"/>
+        <w:jc w:val="both"/>
+        <w:rPr>
+          <w:rFonts w:ascii="Arial" w:eastAsia="Times New Roman" w:hAnsi="Arial" w:cs="Arial"/>
+          <w:b/>
+          <w:spacing w:val="5"/>
+          <w:sz w:val="24"/>
+          <w:szCs w:val="24"/>
+          <w:lang w:eastAsia="pt-BR"/>
+        </w:rPr>
+      </w:pPr>
+      <w:r>
+        <w:rPr>
+          <w:rFonts w:ascii="Arial" w:eastAsia="Times New Roman" w:hAnsi="Arial" w:cs="Arial"/>
+          <w:spacing w:val="5"/>
+          <w:sz w:val="24"/>
+          <w:szCs w:val="24"/>
+          <w:lang w:eastAsia="pt-BR"/>
+        </w:rPr>
+        <w:t>O</w:t>
+      </w:r>
+      <w:r>
+        <w:rPr>
+          <w:rFonts w:ascii="Arial" w:eastAsia="Times New Roman" w:hAnsi="Arial" w:cs="Arial"/>
+          <w:spacing w:val="5"/>
+          <w:sz w:val="24"/>
+          <w:szCs w:val="24"/>
+          <w:lang w:eastAsia="pt-BR"/>
+        </w:rPr>
+        <w:t xml:space="preserve"> </w:t>
+      </w:r>
+      <w:r>
+        <w:rPr>
+          <w:rFonts w:ascii="Arial" w:eastAsia="Times New Roman" w:hAnsi="Arial" w:cs="Arial"/>
+          <w:i/>
+          <w:spacing w:val="5"/>
+          <w:sz w:val="24"/>
+          <w:szCs w:val="24"/>
+          <w:lang w:eastAsia="pt-BR"/>
+        </w:rPr>
+        <w:t>link</w:t>
+      </w:r>
+      <w:r>
+        <w:rPr>
+          <w:rFonts w:ascii="Arial" w:eastAsia="Times New Roman" w:hAnsi="Arial" w:cs="Arial"/>
+          <w:spacing w:val="5"/>
+          <w:sz w:val="24"/>
+          <w:szCs w:val="24"/>
+          <w:lang w:eastAsia="pt-BR"/>
+        </w:rPr>
+        <w:t xml:space="preserve"> público </w:t>
+      </w:r>
+      <w:r>
+        <w:rPr>
+          <w:rFonts w:ascii="Arial" w:eastAsia="Times New Roman" w:hAnsi="Arial" w:cs="Arial"/>
+          <w:spacing w:val="5"/>
+          <w:sz w:val="24"/>
+          <w:szCs w:val="24"/>
+          <w:lang w:eastAsia="pt-BR"/>
+        </w:rPr>
+        <w:t xml:space="preserve">da </w:t>
+      </w:r>
+      <w:proofErr w:type="spellStart"/>
+      <w:r>
+        <w:rPr>
+          <w:rFonts w:ascii="Arial" w:eastAsia="Times New Roman" w:hAnsi="Arial" w:cs="Arial"/>
+          <w:b/>
+          <w:spacing w:val="5"/>
+          <w:sz w:val="24"/>
+          <w:szCs w:val="24"/>
+          <w:lang w:eastAsia="pt-BR"/>
+        </w:rPr>
+        <w:t>api-clientes</w:t>
+      </w:r>
+      <w:proofErr w:type="spellEnd"/>
+      <w:r>
+        <w:rPr>
+          <w:rFonts w:ascii="Arial" w:eastAsia="Times New Roman" w:hAnsi="Arial" w:cs="Arial"/>
+          <w:spacing w:val="5"/>
+          <w:sz w:val="24"/>
+          <w:szCs w:val="24"/>
+          <w:lang w:eastAsia="pt-BR"/>
+        </w:rPr>
+        <w:t xml:space="preserve"> no Render</w:t>
+      </w:r>
+      <w:r>
+        <w:rPr>
+          <w:rFonts w:ascii="Arial" w:eastAsia="Times New Roman" w:hAnsi="Arial" w:cs="Arial"/>
+          <w:spacing w:val="5"/>
+          <w:sz w:val="24"/>
+          <w:szCs w:val="24"/>
+          <w:lang w:eastAsia="pt-BR"/>
+        </w:rPr>
+        <w:t xml:space="preserve"> é</w:t>
+      </w:r>
+      <w:r>
+        <w:rPr>
+          <w:rFonts w:ascii="Arial" w:eastAsia="Times New Roman" w:hAnsi="Arial" w:cs="Arial"/>
+          <w:spacing w:val="5"/>
+          <w:sz w:val="24"/>
+          <w:szCs w:val="24"/>
+          <w:lang w:eastAsia="pt-BR"/>
+        </w:rPr>
+        <w:t>:</w:t>
+      </w:r>
+      <w:r>
+        <w:rPr>
+          <w:rFonts w:ascii="Arial" w:eastAsia="Times New Roman" w:hAnsi="Arial" w:cs="Arial"/>
+          <w:spacing w:val="5"/>
+          <w:sz w:val="24"/>
+          <w:szCs w:val="24"/>
+          <w:lang w:eastAsia="pt-BR"/>
+        </w:rPr>
+        <w:t xml:space="preserve"> </w:t>
+      </w:r>
+      <w:proofErr w:type="gramStart"/>
+      <w:r>
+        <w:rPr>
+          <w:rFonts w:ascii="Arial" w:eastAsia="Times New Roman" w:hAnsi="Arial" w:cs="Arial"/>
+          <w:b/>
+          <w:spacing w:val="5"/>
+          <w:sz w:val="24"/>
+          <w:szCs w:val="24"/>
+          <w:lang w:eastAsia="pt-BR"/>
+        </w:rPr>
+        <w:t>https</w:t>
+      </w:r>
+      <w:proofErr w:type="gramEnd"/>
+      <w:r>
+        <w:rPr>
+          <w:rFonts w:ascii="Arial" w:eastAsia="Times New Roman" w:hAnsi="Arial" w:cs="Arial"/>
+          <w:b/>
+          <w:spacing w:val="5"/>
+          <w:sz w:val="24"/>
+          <w:szCs w:val="24"/>
+          <w:lang w:eastAsia="pt-BR"/>
+        </w:rPr>
+        <w:t>://api-clientes-70xi.onrender.com</w:t>
+      </w:r>
+    </w:p>
+    <w:p>
+      <w:pPr>
+        <w:shd w:val="clear" w:color="auto" w:fill="FFFFFF"/>
+        <w:spacing w:after="0" w:line="360" w:lineRule="auto"/>
+        <w:jc w:val="both"/>
+        <w:rPr>
+          <w:rFonts w:ascii="Arial" w:eastAsia="Times New Roman" w:hAnsi="Arial" w:cs="Arial"/>
+          <w:spacing w:val="5"/>
+          <w:sz w:val="24"/>
+          <w:szCs w:val="24"/>
+          <w:lang w:eastAsia="pt-BR"/>
+        </w:rPr>
+      </w:pPr>
+    </w:p>
     <w:p>
       <w:pPr>
         <w:spacing w:after="0" w:line="360" w:lineRule="auto"/>
@@ -2246,6 +2610,19 @@
     <w:rPr>
       <w:color w:val="0000FF"/>
       <w:u w:val="single"/>
+    </w:rPr>
+  </w:style>
+  <w:style w:type="character" w:styleId="CdigoHTML">
+    <w:name w:val="HTML Code"/>
+    <w:basedOn w:val="Fontepargpadro"/>
+    <w:uiPriority w:val="99"/>
+    <w:semiHidden/>
+    <w:unhideWhenUsed/>
+    <w:rsid w:val="00516F40"/>
+    <w:rPr>
+      <w:rFonts w:ascii="Courier New" w:eastAsia="Times New Roman" w:hAnsi="Courier New" w:cs="Courier New"/>
+      <w:sz w:val="20"/>
+      <w:szCs w:val="20"/>
     </w:rPr>
   </w:style>
 </w:styles>

</xml_diff>